<commit_message>
update problem description file
</commit_message>
<xml_diff>
--- a/2020-Sept-Season/SUS/Apps/SharedTrip/01. Shared Trip_Problem Description.docx
+++ b/2020-Sept-Season/SUS/Apps/SharedTrip/01. Shared Trip_Problem Description.docx
@@ -937,8 +937,6 @@
         </w:rPr>
         <w:t xml:space="preserve"> type</w:t>
       </w:r>
-      <w:bookmarkStart w:id="0" w:name="_GoBack"/>
-      <w:bookmarkEnd w:id="0"/>
     </w:p>
     <w:p>
       <w:pPr>
@@ -1075,15 +1073,22 @@
         <w:t xml:space="preserve"> </w:t>
       </w:r>
       <w:r>
+        <w:rPr>
+          <w:highlight w:val="yellow"/>
+        </w:rPr>
         <w:t>(</w:t>
       </w:r>
       <w:r>
         <w:rPr>
           <w:rStyle w:val="Strong"/>
+          <w:highlight w:val="yellow"/>
         </w:rPr>
         <w:t>required</w:t>
       </w:r>
       <w:r>
+        <w:rPr>
+          <w:highlight w:val="yellow"/>
+        </w:rPr>
         <w:t>)</w:t>
       </w:r>
     </w:p>
@@ -1139,15 +1144,22 @@
         <w:t xml:space="preserve"> </w:t>
       </w:r>
       <w:r>
+        <w:rPr>
+          <w:highlight w:val="yellow"/>
+        </w:rPr>
         <w:t>(</w:t>
       </w:r>
       <w:r>
         <w:rPr>
           <w:rStyle w:val="Strong"/>
+          <w:highlight w:val="yellow"/>
         </w:rPr>
         <w:t>required</w:t>
       </w:r>
       <w:r>
+        <w:rPr>
+          <w:highlight w:val="yellow"/>
+        </w:rPr>
         <w:t>)</w:t>
       </w:r>
     </w:p>
@@ -1294,51 +1306,48 @@
         <w:t xml:space="preserve"> </w:t>
       </w:r>
       <w:r>
+        <w:rPr>
+          <w:highlight w:val="yellow"/>
+        </w:rPr>
         <w:t xml:space="preserve">with </w:t>
       </w:r>
       <w:r>
         <w:rPr>
           <w:b/>
-        </w:rPr>
-        <w:t xml:space="preserve">min </w:t>
+          <w:highlight w:val="yellow"/>
+        </w:rPr>
+        <w:t xml:space="preserve">min value 2 </w:t>
+      </w:r>
+      <w:r>
+        <w:rPr>
+          <w:highlight w:val="yellow"/>
+        </w:rPr>
+        <w:t xml:space="preserve">and </w:t>
       </w:r>
       <w:r>
         <w:rPr>
           <w:b/>
-        </w:rPr>
-        <w:t>value 2</w:t>
-      </w:r>
-      <w:r>
-        <w:rPr>
-          <w:b/>
-        </w:rPr>
-        <w:t xml:space="preserve"> </w:t>
-      </w:r>
-      <w:r>
-        <w:t xml:space="preserve">and </w:t>
-      </w:r>
-      <w:r>
-        <w:rPr>
-          <w:b/>
-        </w:rPr>
-        <w:t xml:space="preserve">max </w:t>
-      </w:r>
-      <w:r>
-        <w:rPr>
-          <w:b/>
-        </w:rPr>
-        <w:t>value 6</w:t>
-      </w:r>
-      <w:r>
+          <w:highlight w:val="yellow"/>
+        </w:rPr>
+        <w:t>max value 6</w:t>
+      </w:r>
+      <w:r>
+        <w:rPr>
+          <w:highlight w:val="yellow"/>
+        </w:rPr>
         <w:t xml:space="preserve"> (</w:t>
       </w:r>
       <w:r>
         <w:rPr>
           <w:rStyle w:val="Strong"/>
+          <w:highlight w:val="yellow"/>
         </w:rPr>
         <w:t>required</w:t>
       </w:r>
       <w:r>
+        <w:rPr>
+          <w:highlight w:val="yellow"/>
+        </w:rPr>
         <w:t>)</w:t>
       </w:r>
     </w:p>
@@ -1350,6 +1359,9 @@
           <w:numId w:val="4"/>
         </w:numPr>
         <w:jc w:val="both"/>
+        <w:rPr>
+          <w:highlight w:val="yellow"/>
+        </w:rPr>
       </w:pPr>
       <w:r>
         <w:rPr>
@@ -1390,30 +1402,42 @@
         <w:t xml:space="preserve"> </w:t>
       </w:r>
       <w:r>
+        <w:rPr>
+          <w:highlight w:val="yellow"/>
+        </w:rPr>
         <w:t xml:space="preserve">with </w:t>
       </w:r>
       <w:r>
         <w:rPr>
           <w:b/>
+          <w:highlight w:val="yellow"/>
         </w:rPr>
         <w:t xml:space="preserve">max length </w:t>
       </w:r>
       <w:r>
         <w:rPr>
           <w:b/>
+          <w:highlight w:val="yellow"/>
         </w:rPr>
         <w:t>80</w:t>
       </w:r>
       <w:r>
+        <w:rPr>
+          <w:highlight w:val="yellow"/>
+        </w:rPr>
         <w:t xml:space="preserve"> (</w:t>
       </w:r>
       <w:r>
         <w:rPr>
           <w:rStyle w:val="Strong"/>
+          <w:highlight w:val="yellow"/>
         </w:rPr>
         <w:t>required</w:t>
       </w:r>
       <w:r>
+        <w:rPr>
+          <w:highlight w:val="yellow"/>
+        </w:rPr>
         <w:t>)</w:t>
       </w:r>
     </w:p>
@@ -1787,7 +1811,7 @@
       <w:r>
         <w:rPr>
           <w:noProof/>
-          <w:lang w:val="bg-BG" w:eastAsia="bg-BG"/>
+          <w:lang w:val="en-GB" w:eastAsia="en-GB"/>
         </w:rPr>
         <w:drawing>
           <wp:inline distT="0" distB="0" distL="0" distR="0" wp14:anchorId="06479E5C" wp14:editId="1197C36C">
@@ -1837,6 +1861,9 @@
         <w:pStyle w:val="Heading3"/>
       </w:pPr>
       <w:r>
+        <w:rPr>
+          <w:highlight w:val="yellow"/>
+        </w:rPr>
         <w:t>Login Page (logged-out user)</w:t>
       </w:r>
     </w:p>
@@ -1847,7 +1874,7 @@
       <w:r>
         <w:rPr>
           <w:noProof/>
-          <w:lang w:val="bg-BG" w:eastAsia="bg-BG"/>
+          <w:lang w:val="en-GB" w:eastAsia="en-GB"/>
         </w:rPr>
         <w:drawing>
           <wp:inline distT="0" distB="0" distL="0" distR="0" wp14:anchorId="6E772187" wp14:editId="789F1A92">
@@ -1897,6 +1924,9 @@
         <w:pStyle w:val="Heading3"/>
       </w:pPr>
       <w:r>
+        <w:rPr>
+          <w:highlight w:val="yellow"/>
+        </w:rPr>
         <w:lastRenderedPageBreak/>
         <w:t>Register Page (logged-out user)</w:t>
       </w:r>
@@ -1908,7 +1938,7 @@
       <w:r>
         <w:rPr>
           <w:noProof/>
-          <w:lang w:val="bg-BG" w:eastAsia="bg-BG"/>
+          <w:lang w:val="en-GB" w:eastAsia="en-GB"/>
         </w:rPr>
         <w:drawing>
           <wp:inline distT="0" distB="0" distL="0" distR="0" wp14:anchorId="68D7B749" wp14:editId="0833912F">
@@ -1958,12 +1988,21 @@
         <w:pStyle w:val="Heading3"/>
       </w:pPr>
       <w:r>
+        <w:rPr>
+          <w:highlight w:val="yellow"/>
+        </w:rPr>
         <w:t>/</w:t>
       </w:r>
       <w:r>
+        <w:rPr>
+          <w:highlight w:val="yellow"/>
+        </w:rPr>
         <w:t>Trips/All</w:t>
       </w:r>
       <w:r>
+        <w:rPr>
+          <w:highlight w:val="yellow"/>
+        </w:rPr>
         <w:t xml:space="preserve"> (logged-in user)</w:t>
       </w:r>
     </w:p>
@@ -1976,7 +2015,7 @@
       <w:r>
         <w:rPr>
           <w:noProof/>
-          <w:lang w:val="bg-BG" w:eastAsia="bg-BG"/>
+          <w:lang w:val="en-GB" w:eastAsia="en-GB"/>
         </w:rPr>
         <w:drawing>
           <wp:inline distT="0" distB="0" distL="0" distR="0" wp14:anchorId="4BB1F507" wp14:editId="3B2687AB">
@@ -2024,7 +2063,7 @@
       <w:r>
         <w:rPr>
           <w:noProof/>
-          <w:lang w:val="bg-BG" w:eastAsia="bg-BG"/>
+          <w:lang w:val="en-GB" w:eastAsia="en-GB"/>
         </w:rPr>
         <w:lastRenderedPageBreak/>
         <w:drawing>
@@ -2083,18 +2122,26 @@
         <w:rPr>
           <w:b/>
           <w:bCs/>
+          <w:highlight w:val="yellow"/>
         </w:rPr>
         <w:t>NOTE</w:t>
       </w:r>
       <w:r>
+        <w:rPr>
+          <w:highlight w:val="yellow"/>
+        </w:rPr>
         <w:t xml:space="preserve">: </w:t>
       </w:r>
       <w:r>
+        <w:rPr>
+          <w:highlight w:val="yellow"/>
+        </w:rPr>
         <w:t xml:space="preserve">If the user is logged in and he tries to go the home page, the application must redirect him to the </w:t>
       </w:r>
       <w:r>
         <w:rPr>
           <w:b/>
+          <w:highlight w:val="yellow"/>
         </w:rPr>
         <w:t>/Trips/All</w:t>
       </w:r>
@@ -2104,12 +2151,21 @@
         <w:pStyle w:val="Heading3"/>
       </w:pPr>
       <w:r>
+        <w:rPr>
+          <w:highlight w:val="yellow"/>
+        </w:rPr>
         <w:t>/</w:t>
       </w:r>
       <w:r>
+        <w:rPr>
+          <w:highlight w:val="yellow"/>
+        </w:rPr>
         <w:t>Trips/Add</w:t>
       </w:r>
       <w:r>
+        <w:rPr>
+          <w:highlight w:val="yellow"/>
+        </w:rPr>
         <w:t xml:space="preserve"> (logged-in user)</w:t>
       </w:r>
       <w:r>
@@ -2118,7 +2174,7 @@
       <w:r>
         <w:rPr>
           <w:noProof/>
-          <w:lang w:val="bg-BG" w:eastAsia="bg-BG"/>
+          <w:lang w:val="en-GB" w:eastAsia="en-GB"/>
         </w:rPr>
         <w:drawing>
           <wp:inline distT="0" distB="0" distL="0" distR="0" wp14:anchorId="4353C8BA" wp14:editId="2EE6C1FB">
@@ -2203,7 +2259,7 @@
       <w:r>
         <w:rPr>
           <w:noProof/>
-          <w:lang w:val="bg-BG" w:eastAsia="bg-BG"/>
+          <w:lang w:val="en-GB" w:eastAsia="en-GB"/>
         </w:rPr>
         <w:drawing>
           <wp:inline distT="0" distB="0" distL="0" distR="0" wp14:anchorId="23D90D76" wp14:editId="7B981BD1">
@@ -2554,160 +2610,223 @@
       <w:r>
         <w:rPr>
           <w:rStyle w:val="CodeChar"/>
+          <w:highlight w:val="yellow"/>
         </w:rPr>
         <w:t>Users</w:t>
       </w:r>
       <w:r>
+        <w:rPr>
+          <w:highlight w:val="yellow"/>
+        </w:rPr>
         <w:t xml:space="preserve"> can </w:t>
       </w:r>
       <w:r>
         <w:rPr>
           <w:rStyle w:val="CodeChar"/>
+          <w:highlight w:val="yellow"/>
         </w:rPr>
         <w:t>Add</w:t>
       </w:r>
       <w:r>
         <w:rPr>
           <w:b/>
+          <w:highlight w:val="yellow"/>
         </w:rPr>
         <w:t xml:space="preserve"> </w:t>
       </w:r>
       <w:r>
         <w:rPr>
           <w:rStyle w:val="CodeChar"/>
+          <w:highlight w:val="yellow"/>
         </w:rPr>
         <w:t>Trips</w:t>
       </w:r>
       <w:r>
+        <w:rPr>
+          <w:highlight w:val="yellow"/>
+        </w:rPr>
         <w:t xml:space="preserve"> </w:t>
       </w:r>
       <w:r>
+        <w:rPr>
+          <w:highlight w:val="yellow"/>
+        </w:rPr>
         <w:t xml:space="preserve">and </w:t>
       </w:r>
       <w:r>
+        <w:rPr>
+          <w:highlight w:val="yellow"/>
+        </w:rPr>
         <w:t xml:space="preserve">see </w:t>
       </w:r>
       <w:r>
         <w:rPr>
           <w:rStyle w:val="CodeChar"/>
+          <w:highlight w:val="yellow"/>
         </w:rPr>
         <w:t>Add</w:t>
       </w:r>
       <w:r>
         <w:rPr>
           <w:rStyle w:val="CodeChar"/>
+          <w:highlight w:val="yellow"/>
         </w:rPr>
         <w:t>ed</w:t>
       </w:r>
       <w:r>
+        <w:rPr>
+          <w:highlight w:val="yellow"/>
+        </w:rPr>
         <w:t xml:space="preserve"> </w:t>
       </w:r>
       <w:r>
         <w:rPr>
           <w:rStyle w:val="CodeChar"/>
+          <w:highlight w:val="yellow"/>
         </w:rPr>
         <w:t>Trips</w:t>
       </w:r>
       <w:r>
+        <w:rPr>
+          <w:highlight w:val="yellow"/>
+        </w:rPr>
+        <w:t xml:space="preserve"> on the </w:t>
+      </w:r>
+      <w:r>
+        <w:rPr>
+          <w:rStyle w:val="CodeChar"/>
+          <w:highlight w:val="yellow"/>
+        </w:rPr>
+        <w:t>Home</w:t>
+      </w:r>
+      <w:r>
+        <w:rPr>
+          <w:highlight w:val="yellow"/>
+        </w:rPr>
         <w:t xml:space="preserve"> </w:t>
       </w:r>
       <w:r>
-        <w:t xml:space="preserve">on the </w:t>
-      </w:r>
-      <w:r>
-        <w:rPr>
-          <w:rStyle w:val="CodeChar"/>
+        <w:rPr>
+          <w:rStyle w:val="CodeChar"/>
+          <w:highlight w:val="yellow"/>
+        </w:rPr>
+        <w:t>Page</w:t>
+      </w:r>
+      <w:r>
+        <w:rPr>
+          <w:highlight w:val="yellow"/>
+        </w:rPr>
+        <w:t>.</w:t>
+      </w:r>
+      <w:r>
+        <w:t xml:space="preserve"> </w:t>
+      </w:r>
+      <w:r>
+        <w:rPr>
+          <w:highlight w:val="yellow"/>
+        </w:rPr>
+        <w:t xml:space="preserve">From the </w:t>
+      </w:r>
+      <w:r>
+        <w:rPr>
+          <w:rStyle w:val="CodeChar"/>
+          <w:highlight w:val="yellow"/>
         </w:rPr>
         <w:t>Home</w:t>
       </w:r>
       <w:r>
+        <w:rPr>
+          <w:highlight w:val="yellow"/>
+        </w:rPr>
         <w:t xml:space="preserve"> </w:t>
       </w:r>
       <w:r>
         <w:rPr>
           <w:rStyle w:val="CodeChar"/>
+          <w:highlight w:val="yellow"/>
         </w:rPr>
         <w:t>Page</w:t>
       </w:r>
       <w:r>
-        <w:t>.</w:t>
-      </w:r>
-      <w:r>
+        <w:rPr>
+          <w:highlight w:val="yellow"/>
+        </w:rPr>
         <w:t xml:space="preserve"> </w:t>
       </w:r>
       <w:r>
-        <w:t xml:space="preserve">From the </w:t>
-      </w:r>
-      <w:r>
-        <w:rPr>
-          <w:rStyle w:val="CodeChar"/>
-        </w:rPr>
-        <w:t>Home</w:t>
-      </w:r>
-      <w:r>
+        <w:rPr>
+          <w:highlight w:val="yellow"/>
+        </w:rPr>
+        <w:t xml:space="preserve">they can also view </w:t>
+      </w:r>
+      <w:r>
+        <w:rPr>
+          <w:rStyle w:val="CodeChar"/>
+          <w:highlight w:val="yellow"/>
+        </w:rPr>
+        <w:t>Info</w:t>
+      </w:r>
+      <w:r>
+        <w:rPr>
+          <w:highlight w:val="yellow"/>
+        </w:rPr>
+        <w:t xml:space="preserve"> about each one of th</w:t>
+      </w:r>
+      <w:r>
+        <w:rPr>
+          <w:highlight w:val="yellow"/>
+        </w:rPr>
+        <w:t xml:space="preserve">ose </w:t>
+      </w:r>
+      <w:r>
+        <w:rPr>
+          <w:rStyle w:val="CodeChar"/>
+          <w:highlight w:val="yellow"/>
+        </w:rPr>
+        <w:t>Trips</w:t>
+      </w:r>
+      <w:r>
+        <w:rPr>
+          <w:highlight w:val="yellow"/>
+        </w:rPr>
+        <w:t xml:space="preserve"> and</w:t>
+      </w:r>
+      <w:r>
+        <w:rPr>
+          <w:highlight w:val="yellow"/>
+        </w:rPr>
         <w:t xml:space="preserve"> </w:t>
       </w:r>
       <w:r>
         <w:rPr>
           <w:rStyle w:val="CodeChar"/>
-        </w:rPr>
-        <w:t>Page</w:t>
-      </w:r>
-      <w:r>
-        <w:t xml:space="preserve"> </w:t>
-      </w:r>
-      <w:r>
-        <w:t xml:space="preserve">they can also view </w:t>
-      </w:r>
-      <w:r>
-        <w:rPr>
-          <w:rStyle w:val="CodeChar"/>
-        </w:rPr>
-        <w:t>Info</w:t>
-      </w:r>
-      <w:r>
-        <w:t xml:space="preserve"> about each one of </w:t>
-      </w:r>
-      <w:r>
-        <w:t>th</w:t>
-      </w:r>
-      <w:r>
-        <w:t>ose</w:t>
-      </w:r>
-      <w:r>
-        <w:t xml:space="preserve"> </w:t>
-      </w:r>
-      <w:r>
-        <w:rPr>
-          <w:rStyle w:val="CodeChar"/>
-        </w:rPr>
-        <w:t>Trips</w:t>
-      </w:r>
-      <w:r>
-        <w:t xml:space="preserve"> and</w:t>
-      </w:r>
-      <w:r>
-        <w:t xml:space="preserve"> </w:t>
-      </w:r>
-      <w:r>
-        <w:rPr>
-          <w:rStyle w:val="CodeChar"/>
+          <w:highlight w:val="yellow"/>
         </w:rPr>
         <w:t>Join</w:t>
       </w:r>
       <w:r>
+        <w:rPr>
+          <w:highlight w:val="yellow"/>
+        </w:rPr>
         <w:t xml:space="preserve"> in</w:t>
       </w:r>
       <w:r>
+        <w:rPr>
+          <w:highlight w:val="yellow"/>
+        </w:rPr>
         <w:t xml:space="preserve"> a </w:t>
       </w:r>
       <w:r>
         <w:rPr>
           <w:rStyle w:val="CodeChar"/>
+          <w:highlight w:val="yellow"/>
         </w:rPr>
         <w:t>Trip</w:t>
       </w:r>
       <w:r>
+        <w:rPr>
+          <w:highlight w:val="yellow"/>
+        </w:rPr>
         <w:t>.</w:t>
       </w:r>
     </w:p>
@@ -2727,70 +2846,106 @@
       <w:r>
         <w:rPr>
           <w:rStyle w:val="CodeChar"/>
+          <w:highlight w:val="yellow"/>
         </w:rPr>
         <w:t>Trips</w:t>
       </w:r>
       <w:r>
+        <w:rPr>
+          <w:highlight w:val="yellow"/>
+        </w:rPr>
         <w:t xml:space="preserve"> can be </w:t>
       </w:r>
       <w:r>
         <w:rPr>
           <w:rStyle w:val="CodeChar"/>
+          <w:highlight w:val="yellow"/>
         </w:rPr>
         <w:t>Added</w:t>
       </w:r>
       <w:r>
+        <w:rPr>
+          <w:highlight w:val="yellow"/>
+        </w:rPr>
         <w:t xml:space="preserve"> by </w:t>
       </w:r>
       <w:r>
         <w:rPr>
           <w:rStyle w:val="CodeChar"/>
+          <w:highlight w:val="yellow"/>
         </w:rPr>
         <w:t>Users</w:t>
       </w:r>
       <w:r>
+        <w:rPr>
+          <w:highlight w:val="yellow"/>
+        </w:rPr>
         <w:t>.</w:t>
       </w:r>
       <w:r>
-        <w:t xml:space="preserve"> All </w:t>
-      </w:r>
-      <w:r>
+        <w:t xml:space="preserve"> </w:t>
+      </w:r>
+      <w:r>
+        <w:rPr>
+          <w:highlight w:val="yellow"/>
+        </w:rPr>
+        <w:t xml:space="preserve">All </w:t>
+      </w:r>
+      <w:r>
+        <w:rPr>
+          <w:highlight w:val="yellow"/>
+        </w:rPr>
         <w:t>created</w:t>
       </w:r>
       <w:r>
+        <w:rPr>
+          <w:highlight w:val="yellow"/>
+        </w:rPr>
         <w:t xml:space="preserve"> </w:t>
       </w:r>
       <w:r>
         <w:rPr>
           <w:rStyle w:val="CodeChar"/>
+          <w:highlight w:val="yellow"/>
         </w:rPr>
         <w:t>Trips</w:t>
       </w:r>
       <w:r>
+        <w:rPr>
+          <w:highlight w:val="yellow"/>
+        </w:rPr>
         <w:t xml:space="preserve"> are visualized on the </w:t>
       </w:r>
       <w:r>
         <w:rPr>
           <w:rStyle w:val="CodeChar"/>
+          <w:highlight w:val="yellow"/>
         </w:rPr>
         <w:t>Home</w:t>
       </w:r>
       <w:r>
+        <w:rPr>
+          <w:highlight w:val="yellow"/>
+        </w:rPr>
         <w:t xml:space="preserve"> </w:t>
       </w:r>
       <w:r>
         <w:rPr>
           <w:rStyle w:val="CodeChar"/>
+          <w:highlight w:val="yellow"/>
         </w:rPr>
         <w:t>Page</w:t>
       </w:r>
       <w:r>
-        <w:t xml:space="preserve">, each one in its own separate </w:t>
-      </w:r>
-      <w:r>
-        <w:t>rectangular element</w:t>
-      </w:r>
-      <w:r>
+        <w:rPr>
+          <w:highlight w:val="yellow"/>
+        </w:rPr>
+        <w:t>, each one in its own separate rectangular element</w:t>
+      </w:r>
+      <w:r>
+        <w:rPr>
+          <w:highlight w:val="yellow"/>
+        </w:rPr>
         <w:t>.</w:t>
       </w:r>
       <w:r>
@@ -2804,119 +2959,135 @@
       <w:r>
         <w:rPr>
           <w:rStyle w:val="CodeChar"/>
+          <w:highlight w:val="yellow"/>
         </w:rPr>
         <w:t>Trips</w:t>
       </w:r>
       <w:r>
+        <w:rPr>
+          <w:highlight w:val="yellow"/>
+        </w:rPr>
         <w:t xml:space="preserve"> are visualized on the </w:t>
       </w:r>
       <w:r>
         <w:rPr>
           <w:rStyle w:val="CodeChar"/>
+          <w:highlight w:val="yellow"/>
         </w:rPr>
         <w:t>Home</w:t>
       </w:r>
       <w:r>
+        <w:rPr>
+          <w:highlight w:val="yellow"/>
+        </w:rPr>
         <w:t xml:space="preserve"> </w:t>
       </w:r>
       <w:r>
         <w:rPr>
           <w:rStyle w:val="CodeChar"/>
+          <w:highlight w:val="yellow"/>
         </w:rPr>
         <w:t>Page</w:t>
       </w:r>
       <w:r>
+        <w:rPr>
+          <w:highlight w:val="yellow"/>
+        </w:rPr>
         <w:t xml:space="preserve"> </w:t>
       </w:r>
       <w:r>
+        <w:rPr>
+          <w:highlight w:val="yellow"/>
+        </w:rPr>
         <w:t>as a table</w:t>
       </w:r>
       <w:r>
+        <w:rPr>
+          <w:highlight w:val="yellow"/>
+        </w:rPr>
         <w:t xml:space="preserve"> </w:t>
       </w:r>
       <w:r>
+        <w:rPr>
+          <w:highlight w:val="yellow"/>
+        </w:rPr>
         <w:t xml:space="preserve">with </w:t>
       </w:r>
       <w:r>
         <w:rPr>
           <w:b/>
+          <w:highlight w:val="yellow"/>
         </w:rPr>
         <w:t>StartPoint</w:t>
       </w:r>
       <w:r>
+        <w:rPr>
+          <w:highlight w:val="yellow"/>
+        </w:rPr>
         <w:t xml:space="preserve">, </w:t>
       </w:r>
       <w:r>
         <w:rPr>
           <w:b/>
-        </w:rPr>
-        <w:t>EndPoint</w:t>
+          <w:highlight w:val="yellow"/>
+        </w:rPr>
+        <w:t>EndPoint, DepartureTime, Seats</w:t>
       </w:r>
       <w:r>
         <w:rPr>
           <w:b/>
         </w:rPr>
+        <w:t xml:space="preserve"> (the currently free Seats)</w:t>
+      </w:r>
+      <w:r>
+        <w:rPr>
+          <w:b/>
+        </w:rPr>
         <w:t xml:space="preserve">, </w:t>
       </w:r>
       <w:r>
         <w:rPr>
           <w:b/>
-        </w:rPr>
-        <w:t>DepartureTime</w:t>
-      </w:r>
-      <w:r>
-        <w:rPr>
-          <w:b/>
-        </w:rPr>
-        <w:t xml:space="preserve">, </w:t>
-      </w:r>
-      <w:r>
-        <w:rPr>
-          <w:b/>
-        </w:rPr>
-        <w:t>Seats</w:t>
-      </w:r>
-      <w:r>
-        <w:rPr>
-          <w:b/>
-        </w:rPr>
-        <w:t xml:space="preserve"> (the currently free Seats)</w:t>
-      </w:r>
-      <w:r>
-        <w:rPr>
-          <w:b/>
-        </w:rPr>
-        <w:t xml:space="preserve">, </w:t>
-      </w:r>
-      <w:r>
-        <w:rPr>
-          <w:b/>
+          <w:highlight w:val="yellow"/>
         </w:rPr>
         <w:t>Details</w:t>
       </w:r>
       <w:r>
+        <w:rPr>
+          <w:highlight w:val="yellow"/>
+        </w:rPr>
         <w:t xml:space="preserve"> </w:t>
       </w:r>
       <w:r>
+        <w:rPr>
+          <w:highlight w:val="yellow"/>
+        </w:rPr>
         <w:t>a</w:t>
       </w:r>
       <w:r>
-        <w:t>nd</w:t>
-      </w:r>
-      <w:r>
-        <w:t xml:space="preserve"> action</w:t>
-      </w:r>
-      <w:r>
+        <w:rPr>
+          <w:highlight w:val="yellow"/>
+        </w:rPr>
+        <w:t>nd action</w:t>
+      </w:r>
+      <w:r>
+        <w:rPr>
+          <w:highlight w:val="yellow"/>
+        </w:rPr>
         <w:t xml:space="preserve"> </w:t>
       </w:r>
       <w:r>
         <w:rPr>
           <w:rFonts w:ascii="Consolas" w:hAnsi="Consolas"/>
           <w:b/>
+          <w:highlight w:val="yellow"/>
         </w:rPr>
         <w:t>Info</w:t>
       </w:r>
       <w:r>
+        <w:rPr>
+          <w:highlight w:val="yellow"/>
+        </w:rPr>
         <w:t>.</w:t>
       </w:r>
     </w:p>
@@ -2927,48 +3098,75 @@
       <w:r>
         <w:rPr>
           <w:rStyle w:val="CodeChar"/>
+          <w:highlight w:val="yellow"/>
         </w:rPr>
         <w:t>Trips</w:t>
       </w:r>
       <w:r>
+        <w:rPr>
+          <w:highlight w:val="yellow"/>
+        </w:rPr>
         <w:t xml:space="preserve"> are visualized on the </w:t>
       </w:r>
       <w:r>
         <w:rPr>
           <w:rStyle w:val="CodeChar"/>
+          <w:highlight w:val="yellow"/>
         </w:rPr>
         <w:t>Home</w:t>
       </w:r>
       <w:r>
+        <w:rPr>
+          <w:highlight w:val="yellow"/>
+        </w:rPr>
         <w:t xml:space="preserve"> </w:t>
       </w:r>
       <w:r>
         <w:rPr>
           <w:rStyle w:val="CodeChar"/>
+          <w:highlight w:val="yellow"/>
         </w:rPr>
         <w:t>Page</w:t>
       </w:r>
       <w:r>
+        <w:rPr>
+          <w:highlight w:val="yellow"/>
+        </w:rPr>
         <w:t xml:space="preserve"> with</w:t>
       </w:r>
       <w:r>
+        <w:rPr>
+          <w:highlight w:val="yellow"/>
+        </w:rPr>
         <w:t xml:space="preserve"> button</w:t>
       </w:r>
       <w:r>
+        <w:rPr>
+          <w:highlight w:val="yellow"/>
+        </w:rPr>
         <w:t xml:space="preserve"> – [</w:t>
       </w:r>
       <w:r>
         <w:rPr>
           <w:b/>
+          <w:highlight w:val="yellow"/>
         </w:rPr>
         <w:t>Info</w:t>
       </w:r>
       <w:r>
+        <w:rPr>
+          <w:highlight w:val="yellow"/>
+        </w:rPr>
         <w:t>]</w:t>
       </w:r>
       <w:r>
+        <w:rPr>
+          <w:highlight w:val="yellow"/>
+        </w:rPr>
         <w:t>.</w:t>
       </w:r>
+      <w:bookmarkStart w:id="0" w:name="_GoBack"/>
+      <w:bookmarkEnd w:id="0"/>
     </w:p>
     <w:p>
       <w:pPr>
@@ -3359,44 +3557,71 @@
           <w:numId w:val="12"/>
         </w:numPr>
         <w:jc w:val="both"/>
-      </w:pPr>
-      <w:r>
+        <w:rPr>
+          <w:highlight w:val="yellow"/>
+        </w:rPr>
+      </w:pPr>
+      <w:r>
+        <w:rPr>
+          <w:highlight w:val="yellow"/>
+        </w:rPr>
         <w:t xml:space="preserve">Upon successful </w:t>
       </w:r>
       <w:r>
         <w:rPr>
           <w:rStyle w:val="CodeChar"/>
+          <w:highlight w:val="yellow"/>
         </w:rPr>
         <w:t>Creation</w:t>
       </w:r>
       <w:r>
+        <w:rPr>
+          <w:highlight w:val="yellow"/>
+        </w:rPr>
         <w:t xml:space="preserve"> of a </w:t>
       </w:r>
       <w:r>
         <w:rPr>
           <w:rStyle w:val="CodeChar"/>
+          <w:highlight w:val="yellow"/>
         </w:rPr>
         <w:t>Trip</w:t>
       </w:r>
       <w:r>
+        <w:rPr>
+          <w:highlight w:val="yellow"/>
+        </w:rPr>
         <w:t>,</w:t>
       </w:r>
       <w:r>
+        <w:rPr>
+          <w:highlight w:val="yellow"/>
+        </w:rPr>
         <w:t xml:space="preserve"> you should be redirected to the</w:t>
       </w:r>
       <w:r>
+        <w:rPr>
+          <w:highlight w:val="yellow"/>
+        </w:rPr>
         <w:t xml:space="preserve"> </w:t>
       </w:r>
       <w:r>
+        <w:rPr>
+          <w:highlight w:val="yellow"/>
+        </w:rPr>
         <w:t>/</w:t>
       </w:r>
       <w:r>
         <w:rPr>
           <w:rStyle w:val="CodeChar"/>
+          <w:highlight w:val="yellow"/>
         </w:rPr>
         <w:t>Trips/All</w:t>
       </w:r>
       <w:r>
+        <w:rPr>
+          <w:highlight w:val="yellow"/>
+        </w:rPr>
         <w:t>.</w:t>
       </w:r>
     </w:p>
@@ -4156,7 +4381,7 @@
         <w:noProof/>
         <w:sz w:val="20"/>
         <w:szCs w:val="20"/>
-        <w:lang w:val="bg-BG" w:eastAsia="bg-BG"/>
+        <w:lang w:val="en-GB" w:eastAsia="en-GB"/>
       </w:rPr>
       <w:drawing>
         <wp:anchor distT="0" distB="0" distL="114300" distR="114300" simplePos="0" relativeHeight="251663360" behindDoc="0" locked="0" layoutInCell="1" allowOverlap="1" wp14:anchorId="41A5BA20" wp14:editId="0DE232BF">
@@ -4224,7 +4449,7 @@
         <w:noProof/>
         <w:sz w:val="20"/>
         <w:szCs w:val="20"/>
-        <w:lang w:val="bg-BG" w:eastAsia="bg-BG"/>
+        <w:lang w:val="en-GB" w:eastAsia="en-GB"/>
       </w:rPr>
       <w:drawing>
         <wp:inline distT="0" distB="0" distL="0" distR="0" wp14:anchorId="39C18A0D" wp14:editId="50D9E532">
@@ -4278,7 +4503,7 @@
     <w:r>
       <w:rPr>
         <w:noProof/>
-        <w:lang w:val="bg-BG" w:eastAsia="bg-BG"/>
+        <w:lang w:val="en-GB" w:eastAsia="en-GB"/>
       </w:rPr>
       <mc:AlternateContent>
         <mc:Choice Requires="wps">
@@ -4335,7 +4560,7 @@
             </wp:anchor>
           </w:drawing>
         </mc:Choice>
-        <mc:Fallback xmlns:w16cid="http://schemas.microsoft.com/office/word/2016/wordml/cid" xmlns:am3d="http://schemas.microsoft.com/office/drawing/2017/model3d" xmlns:aink="http://schemas.microsoft.com/office/drawing/2016/ink" xmlns:cx8="http://schemas.microsoft.com/office/drawing/2016/5/14/chartex" xmlns:cx7="http://schemas.microsoft.com/office/drawing/2016/5/13/chartex" xmlns:cx6="http://schemas.microsoft.com/office/drawing/2016/5/12/chartex" xmlns:cx5="http://schemas.microsoft.com/office/drawing/2016/5/11/chartex" xmlns:cx4="http://schemas.microsoft.com/office/drawing/2016/5/10/chartex" xmlns:cx3="http://schemas.microsoft.com/office/drawing/2016/5/9/chartex" xmlns:cx2="http://schemas.microsoft.com/office/drawing/2015/10/21/chartex" xmlns:w16se="http://schemas.microsoft.com/office/word/2015/wordml/symex" xmlns:cx1="http://schemas.microsoft.com/office/drawing/2015/9/8/chartex" xmlns:cx="http://schemas.microsoft.com/office/drawing/2014/chartex">
+        <mc:Fallback xmlns:cx="http://schemas.microsoft.com/office/drawing/2014/chartex" xmlns:cx1="http://schemas.microsoft.com/office/drawing/2015/9/8/chartex" xmlns:w16se="http://schemas.microsoft.com/office/word/2015/wordml/symex" xmlns:cx2="http://schemas.microsoft.com/office/drawing/2015/10/21/chartex" xmlns:cx3="http://schemas.microsoft.com/office/drawing/2016/5/9/chartex" xmlns:cx4="http://schemas.microsoft.com/office/drawing/2016/5/10/chartex" xmlns:cx5="http://schemas.microsoft.com/office/drawing/2016/5/11/chartex" xmlns:cx6="http://schemas.microsoft.com/office/drawing/2016/5/12/chartex" xmlns:cx7="http://schemas.microsoft.com/office/drawing/2016/5/13/chartex" xmlns:cx8="http://schemas.microsoft.com/office/drawing/2016/5/14/chartex" xmlns:aink="http://schemas.microsoft.com/office/drawing/2016/ink" xmlns:am3d="http://schemas.microsoft.com/office/drawing/2017/model3d" xmlns:w16cid="http://schemas.microsoft.com/office/word/2016/wordml/cid">
           <w:pict>
             <v:line w14:anchorId="759EA34E" id="Straight Connector 1" o:spid="_x0000_s1026" style="position:absolute;flip:y;z-index:251661312;visibility:visible;mso-wrap-style:square;mso-wrap-distance-left:9pt;mso-wrap-distance-top:0;mso-wrap-distance-right:9pt;mso-wrap-distance-bottom:0;mso-position-horizontal:absolute;mso-position-horizontal-relative:text;mso-position-vertical:absolute;mso-position-vertical-relative:text" from="-.1pt,5.2pt" to="520.7pt,5.2pt" o:gfxdata="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" strokecolor="#f37123" strokeweight="1pt">
               <v:stroke endcap="round"/>
@@ -4347,7 +4572,7 @@
     <w:r>
       <w:rPr>
         <w:noProof/>
-        <w:lang w:val="bg-BG" w:eastAsia="bg-BG"/>
+        <w:lang w:val="en-GB" w:eastAsia="en-GB"/>
       </w:rPr>
       <mc:AlternateContent>
         <mc:Choice Requires="wps">
@@ -4442,7 +4667,7 @@
                               <w:sz w:val="18"/>
                               <w:szCs w:val="18"/>
                             </w:rPr>
-                            <w:t>2</w:t>
+                            <w:t>3</w:t>
                           </w:r>
                           <w:r>
                             <w:rPr>
@@ -4561,7 +4786,7 @@
                         <w:sz w:val="18"/>
                         <w:szCs w:val="18"/>
                       </w:rPr>
-                      <w:t>2</w:t>
+                      <w:t>3</w:t>
                     </w:r>
                     <w:r>
                       <w:rPr>
@@ -4624,7 +4849,7 @@
     <w:r>
       <w:rPr>
         <w:noProof/>
-        <w:lang w:val="bg-BG" w:eastAsia="bg-BG"/>
+        <w:lang w:val="en-GB" w:eastAsia="en-GB"/>
       </w:rPr>
       <mc:AlternateContent>
         <mc:Choice Requires="wps">
@@ -4729,7 +4954,7 @@
     <w:r>
       <w:rPr>
         <w:noProof/>
-        <w:lang w:val="bg-BG" w:eastAsia="bg-BG"/>
+        <w:lang w:val="en-GB" w:eastAsia="en-GB"/>
       </w:rPr>
       <mc:AlternateContent>
         <mc:Choice Requires="wps">
@@ -4837,7 +5062,7 @@
                               <w:noProof/>
                               <w:sz w:val="20"/>
                               <w:szCs w:val="20"/>
-                              <w:lang w:val="bg-BG" w:eastAsia="bg-BG"/>
+                              <w:lang w:val="en-GB" w:eastAsia="en-GB"/>
                             </w:rPr>
                             <w:drawing>
                               <wp:inline distT="0" distB="0" distL="0" distR="0" wp14:anchorId="05DDE038" wp14:editId="2BEF6DDB">
@@ -4895,7 +5120,7 @@
                               <w:noProof/>
                               <w:sz w:val="20"/>
                               <w:szCs w:val="20"/>
-                              <w:lang w:val="bg-BG" w:eastAsia="bg-BG"/>
+                              <w:lang w:val="en-GB" w:eastAsia="en-GB"/>
                             </w:rPr>
                             <w:drawing>
                               <wp:inline distT="0" distB="0" distL="0" distR="0" wp14:anchorId="1B56362A" wp14:editId="5568A74C">
@@ -4910,7 +5135,7 @@
                                     <pic:pic xmlns:pic="http://schemas.openxmlformats.org/drawingml/2006/picture">
                                       <pic:nvPicPr>
                                         <pic:cNvPr id="14" name="Picture 14">
-                                          <a:hlinkClick r:id="rId1"/>
+                                          <a:hlinkClick r:id="rId4"/>
                                         </pic:cNvPr>
                                         <pic:cNvPicPr/>
                                       </pic:nvPicPr>
@@ -4954,7 +5179,7 @@
                               <w:noProof/>
                               <w:sz w:val="20"/>
                               <w:szCs w:val="20"/>
-                              <w:lang w:val="bg-BG" w:eastAsia="bg-BG"/>
+                              <w:lang w:val="en-GB" w:eastAsia="en-GB"/>
                             </w:rPr>
                             <w:drawing>
                               <wp:inline distT="0" distB="0" distL="0" distR="0" wp14:anchorId="2AE6F7BC" wp14:editId="79BABB10">
@@ -5006,7 +5231,7 @@
                               <w:noProof/>
                               <w:sz w:val="20"/>
                               <w:szCs w:val="20"/>
-                              <w:lang w:val="bg-BG" w:eastAsia="bg-BG"/>
+                              <w:lang w:val="en-GB" w:eastAsia="en-GB"/>
                             </w:rPr>
                             <w:drawing>
                               <wp:inline distT="0" distB="0" distL="0" distR="0" wp14:anchorId="0BA757DE" wp14:editId="2DE28749">
@@ -5058,7 +5283,7 @@
                               <w:noProof/>
                               <w:sz w:val="20"/>
                               <w:szCs w:val="20"/>
-                              <w:lang w:val="bg-BG" w:eastAsia="bg-BG"/>
+                              <w:lang w:val="en-GB" w:eastAsia="en-GB"/>
                             </w:rPr>
                             <w:drawing>
                               <wp:inline distT="0" distB="0" distL="0" distR="0" wp14:anchorId="666CD8BA" wp14:editId="78C35645">
@@ -5110,7 +5335,7 @@
                               <w:noProof/>
                               <w:sz w:val="20"/>
                               <w:szCs w:val="20"/>
-                              <w:lang w:val="bg-BG" w:eastAsia="bg-BG"/>
+                              <w:lang w:val="en-GB" w:eastAsia="en-GB"/>
                             </w:rPr>
                             <w:drawing>
                               <wp:inline distT="0" distB="0" distL="0" distR="0" wp14:anchorId="78D19B2F" wp14:editId="1C3B5FAD">
@@ -5168,7 +5393,7 @@
                               <w:noProof/>
                               <w:sz w:val="20"/>
                               <w:szCs w:val="20"/>
-                              <w:lang w:val="bg-BG" w:eastAsia="bg-BG"/>
+                              <w:lang w:val="en-GB" w:eastAsia="en-GB"/>
                             </w:rPr>
                             <w:drawing>
                               <wp:inline distT="0" distB="0" distL="0" distR="0" wp14:anchorId="2CD21E3B" wp14:editId="13DE819F">
@@ -5226,7 +5451,7 @@
                               <w:noProof/>
                               <w:sz w:val="20"/>
                               <w:szCs w:val="20"/>
-                              <w:lang w:val="bg-BG" w:eastAsia="bg-BG"/>
+                              <w:lang w:val="en-GB" w:eastAsia="en-GB"/>
                             </w:rPr>
                             <w:drawing>
                               <wp:inline distT="0" distB="0" distL="0" distR="0" wp14:anchorId="5A1F6F7A" wp14:editId="03047670">
@@ -5278,7 +5503,7 @@
                               <w:noProof/>
                               <w:sz w:val="20"/>
                               <w:szCs w:val="20"/>
-                              <w:lang w:val="bg-BG" w:eastAsia="bg-BG"/>
+                              <w:lang w:val="en-GB" w:eastAsia="en-GB"/>
                             </w:rPr>
                             <w:drawing>
                               <wp:inline distT="0" distB="0" distL="0" distR="0" wp14:anchorId="5D40555E" wp14:editId="0817D736">
@@ -5336,7 +5561,7 @@
                               <w:noProof/>
                               <w:sz w:val="20"/>
                               <w:szCs w:val="20"/>
-                              <w:lang w:val="bg-BG" w:eastAsia="bg-BG"/>
+                              <w:lang w:val="en-GB" w:eastAsia="en-GB"/>
                             </w:rPr>
                             <w:drawing>
                               <wp:inline distT="0" distB="0" distL="0" distR="0" wp14:anchorId="15A7F7DB" wp14:editId="67DC39BD">
@@ -5464,7 +5689,7 @@
                           <wp:extent cx="161777" cy="200025"/>
                           <wp:effectExtent l="0" t="0" r="0" b="0"/>
                           <wp:docPr id="6" name="Picture 6">
-                            <a:hlinkClick xmlns:a="http://schemas.openxmlformats.org/drawingml/2006/main" r:id="rId6"/>
+                            <a:hlinkClick xmlns:a="http://schemas.openxmlformats.org/drawingml/2006/main" r:id="rId27"/>
                           </wp:docPr>
                           <wp:cNvGraphicFramePr/>
                           <a:graphic xmlns:a="http://schemas.openxmlformats.org/drawingml/2006/main">
@@ -5472,12 +5697,12 @@
                               <pic:pic xmlns:pic="http://schemas.openxmlformats.org/drawingml/2006/picture">
                                 <pic:nvPicPr>
                                   <pic:cNvPr id="16" name="Picture 16">
-                                    <a:hlinkClick r:id="rId6"/>
+                                    <a:hlinkClick r:id="rId27"/>
                                   </pic:cNvPr>
                                   <pic:cNvPicPr/>
                                 </pic:nvPicPr>
                                 <pic:blipFill>
-                                  <a:blip r:embed="rId7">
+                                  <a:blip r:embed="rId28">
                                     <a:extLst>
                                       <a:ext uri="{28A0092B-C50C-407E-A947-70E740481C1C}">
                                         <a14:useLocalDpi xmlns:a14="http://schemas.microsoft.com/office/drawing/2010/main" val="0"/>
@@ -5535,7 +5760,7 @@
                                   <pic:cNvPicPr/>
                                 </pic:nvPicPr>
                                 <pic:blipFill>
-                                  <a:blip r:embed="rId8">
+                                  <a:blip r:embed="rId29">
                                     <a:extLst>
                                       <a:ext uri="{28A0092B-C50C-407E-A947-70E740481C1C}">
                                         <a14:useLocalDpi xmlns:a14="http://schemas.microsoft.com/office/drawing/2010/main" val="0"/>
@@ -5581,7 +5806,7 @@
                           <wp:extent cx="200025" cy="200025"/>
                           <wp:effectExtent l="0" t="0" r="9525" b="9525"/>
                           <wp:docPr id="10" name="Picture 10" title="Software University @ Facebook">
-                            <a:hlinkClick xmlns:a="http://schemas.openxmlformats.org/drawingml/2006/main" r:id="rId9"/>
+                            <a:hlinkClick xmlns:a="http://schemas.openxmlformats.org/drawingml/2006/main" r:id="rId30"/>
                           </wp:docPr>
                           <wp:cNvGraphicFramePr/>
                           <a:graphic xmlns:a="http://schemas.openxmlformats.org/drawingml/2006/main">
@@ -5589,12 +5814,12 @@
                               <pic:pic xmlns:pic="http://schemas.openxmlformats.org/drawingml/2006/picture">
                                 <pic:nvPicPr>
                                   <pic:cNvPr id="95" name="Picture 11" title="Software University @ Facebook">
-                                    <a:hlinkClick r:id="rId9"/>
+                                    <a:hlinkClick r:id="rId30"/>
                                   </pic:cNvPr>
                                   <pic:cNvPicPr/>
                                 </pic:nvPicPr>
                                 <pic:blipFill>
-                                  <a:blip r:embed="rId10"/>
+                                  <a:blip r:embed="rId31"/>
                                   <a:stretch>
                                     <a:fillRect/>
                                   </a:stretch>
@@ -5633,7 +5858,7 @@
                           <wp:extent cx="200025" cy="200025"/>
                           <wp:effectExtent l="0" t="0" r="9525" b="9525"/>
                           <wp:docPr id="13" name="Picture 13" title="Software University @ Twitter">
-                            <a:hlinkClick xmlns:a="http://schemas.openxmlformats.org/drawingml/2006/main" r:id="rId11"/>
+                            <a:hlinkClick xmlns:a="http://schemas.openxmlformats.org/drawingml/2006/main" r:id="rId32"/>
                           </wp:docPr>
                           <wp:cNvGraphicFramePr/>
                           <a:graphic xmlns:a="http://schemas.openxmlformats.org/drawingml/2006/main">
@@ -5641,12 +5866,12 @@
                               <pic:pic xmlns:pic="http://schemas.openxmlformats.org/drawingml/2006/picture">
                                 <pic:nvPicPr>
                                   <pic:cNvPr id="96" name="Picture 16" title="Software University @ Twitter">
-                                    <a:hlinkClick r:id="rId11"/>
+                                    <a:hlinkClick r:id="rId32"/>
                                   </pic:cNvPr>
                                   <pic:cNvPicPr/>
                                 </pic:nvPicPr>
                                 <pic:blipFill>
-                                  <a:blip r:embed="rId12"/>
+                                  <a:blip r:embed="rId33"/>
                                   <a:stretch>
                                     <a:fillRect/>
                                   </a:stretch>
@@ -5685,7 +5910,7 @@
                           <wp:extent cx="200025" cy="200025"/>
                           <wp:effectExtent l="0" t="0" r="9525" b="9525"/>
                           <wp:docPr id="15" name="Picture 15" title="Software University @ YouTube">
-                            <a:hlinkClick xmlns:a="http://schemas.openxmlformats.org/drawingml/2006/main" r:id="rId13"/>
+                            <a:hlinkClick xmlns:a="http://schemas.openxmlformats.org/drawingml/2006/main" r:id="rId34"/>
                           </wp:docPr>
                           <wp:cNvGraphicFramePr/>
                           <a:graphic xmlns:a="http://schemas.openxmlformats.org/drawingml/2006/main">
@@ -5693,12 +5918,12 @@
                               <pic:pic xmlns:pic="http://schemas.openxmlformats.org/drawingml/2006/picture">
                                 <pic:nvPicPr>
                                   <pic:cNvPr id="97" name="Picture 23" title="Software University @ YouTube">
-                                    <a:hlinkClick r:id="rId13"/>
+                                    <a:hlinkClick r:id="rId34"/>
                                   </pic:cNvPr>
                                   <pic:cNvPicPr/>
                                 </pic:nvPicPr>
                                 <pic:blipFill>
-                                  <a:blip r:embed="rId14"/>
+                                  <a:blip r:embed="rId35"/>
                                   <a:stretch>
                                     <a:fillRect/>
                                   </a:stretch>
@@ -5737,7 +5962,7 @@
                           <wp:extent cx="201600" cy="201600"/>
                           <wp:effectExtent l="0" t="0" r="8255" b="8255"/>
                           <wp:docPr id="28" name="Picture 28">
-                            <a:hlinkClick xmlns:a="http://schemas.openxmlformats.org/drawingml/2006/main" r:id="rId15"/>
+                            <a:hlinkClick xmlns:a="http://schemas.openxmlformats.org/drawingml/2006/main" r:id="rId36"/>
                           </wp:docPr>
                           <wp:cNvGraphicFramePr/>
                           <a:graphic xmlns:a="http://schemas.openxmlformats.org/drawingml/2006/main">
@@ -5745,12 +5970,12 @@
                               <pic:pic xmlns:pic="http://schemas.openxmlformats.org/drawingml/2006/picture">
                                 <pic:nvPicPr>
                                   <pic:cNvPr id="98" name="Picture 25" title="Software University @ Google+">
-                                    <a:hlinkClick r:id="rId15"/>
+                                    <a:hlinkClick r:id="rId36"/>
                                   </pic:cNvPr>
                                   <pic:cNvPicPr/>
                                 </pic:nvPicPr>
                                 <pic:blipFill>
-                                  <a:blip r:embed="rId16">
+                                  <a:blip r:embed="rId37">
                                     <a:extLst>
                                       <a:ext uri="{28A0092B-C50C-407E-A947-70E740481C1C}">
                                         <a14:useLocalDpi xmlns:a14="http://schemas.microsoft.com/office/drawing/2010/main" val="0"/>
@@ -5795,7 +6020,7 @@
                           <wp:extent cx="200025" cy="200025"/>
                           <wp:effectExtent l="0" t="0" r="9525" b="9525"/>
                           <wp:docPr id="29" name="Picture 29">
-                            <a:hlinkClick xmlns:a="http://schemas.openxmlformats.org/drawingml/2006/main" r:id="rId17"/>
+                            <a:hlinkClick xmlns:a="http://schemas.openxmlformats.org/drawingml/2006/main" r:id="rId38"/>
                           </wp:docPr>
                           <wp:cNvGraphicFramePr/>
                           <a:graphic xmlns:a="http://schemas.openxmlformats.org/drawingml/2006/main">
@@ -5803,12 +6028,12 @@
                               <pic:pic xmlns:pic="http://schemas.openxmlformats.org/drawingml/2006/picture">
                                 <pic:nvPicPr>
                                   <pic:cNvPr id="29" name="Picture 29" title="Software University @ LinkedIn">
-                                    <a:hlinkClick r:id="rId17"/>
+                                    <a:hlinkClick r:id="rId38"/>
                                   </pic:cNvPr>
                                   <pic:cNvPicPr/>
                                 </pic:nvPicPr>
                                 <pic:blipFill>
-                                  <a:blip r:embed="rId18">
+                                  <a:blip r:embed="rId39">
                                     <a:extLst>
                                       <a:ext uri="{28A0092B-C50C-407E-A947-70E740481C1C}">
                                         <a14:useLocalDpi xmlns:a14="http://schemas.microsoft.com/office/drawing/2010/main" val="0"/>
@@ -5853,7 +6078,7 @@
                           <wp:extent cx="200025" cy="200025"/>
                           <wp:effectExtent l="0" t="0" r="9525" b="9525"/>
                           <wp:docPr id="30" name="Picture 30" title="Software University @ SlideShare">
-                            <a:hlinkClick xmlns:a="http://schemas.openxmlformats.org/drawingml/2006/main" r:id="rId19"/>
+                            <a:hlinkClick xmlns:a="http://schemas.openxmlformats.org/drawingml/2006/main" r:id="rId40"/>
                           </wp:docPr>
                           <wp:cNvGraphicFramePr/>
                           <a:graphic xmlns:a="http://schemas.openxmlformats.org/drawingml/2006/main">
@@ -5861,12 +6086,12 @@
                               <pic:pic xmlns:pic="http://schemas.openxmlformats.org/drawingml/2006/picture">
                                 <pic:nvPicPr>
                                   <pic:cNvPr id="101" name="Picture 99" title="Software University @ SlideShare">
-                                    <a:hlinkClick r:id="rId19"/>
+                                    <a:hlinkClick r:id="rId40"/>
                                   </pic:cNvPr>
                                   <pic:cNvPicPr/>
                                 </pic:nvPicPr>
                                 <pic:blipFill>
-                                  <a:blip r:embed="rId20"/>
+                                  <a:blip r:embed="rId41"/>
                                   <a:stretch>
                                     <a:fillRect/>
                                   </a:stretch>
@@ -5905,7 +6130,7 @@
                           <wp:extent cx="201600" cy="201600"/>
                           <wp:effectExtent l="0" t="0" r="8255" b="8255"/>
                           <wp:docPr id="31" name="Picture 31">
-                            <a:hlinkClick xmlns:a="http://schemas.openxmlformats.org/drawingml/2006/main" r:id="rId21"/>
+                            <a:hlinkClick xmlns:a="http://schemas.openxmlformats.org/drawingml/2006/main" r:id="rId42"/>
                           </wp:docPr>
                           <wp:cNvGraphicFramePr/>
                           <a:graphic xmlns:a="http://schemas.openxmlformats.org/drawingml/2006/main">
@@ -5913,12 +6138,12 @@
                               <pic:pic xmlns:pic="http://schemas.openxmlformats.org/drawingml/2006/picture">
                                 <pic:nvPicPr>
                                   <pic:cNvPr id="102" name="Picture 35" title="Software University @ GitHub">
-                                    <a:hlinkClick r:id="rId21"/>
+                                    <a:hlinkClick r:id="rId42"/>
                                   </pic:cNvPr>
                                   <pic:cNvPicPr/>
                                 </pic:nvPicPr>
                                 <pic:blipFill>
-                                  <a:blip r:embed="rId22">
+                                  <a:blip r:embed="rId43">
                                     <a:extLst>
                                       <a:ext uri="{28A0092B-C50C-407E-A947-70E740481C1C}">
                                         <a14:useLocalDpi xmlns:a14="http://schemas.microsoft.com/office/drawing/2010/main" val="0"/>
@@ -5963,7 +6188,7 @@
                           <wp:extent cx="200025" cy="200025"/>
                           <wp:effectExtent l="0" t="0" r="9525" b="9525"/>
                           <wp:docPr id="32" name="Picture 32" title="Software University: Email Us">
-                            <a:hlinkClick xmlns:a="http://schemas.openxmlformats.org/drawingml/2006/main" r:id="rId23"/>
+                            <a:hlinkClick xmlns:a="http://schemas.openxmlformats.org/drawingml/2006/main" r:id="rId44"/>
                           </wp:docPr>
                           <wp:cNvGraphicFramePr/>
                           <a:graphic xmlns:a="http://schemas.openxmlformats.org/drawingml/2006/main">
@@ -5971,12 +6196,12 @@
                               <pic:pic xmlns:pic="http://schemas.openxmlformats.org/drawingml/2006/picture">
                                 <pic:nvPicPr>
                                   <pic:cNvPr id="32" name="Picture 32" title="Software University: Email Us">
-                                    <a:hlinkClick r:id="rId23"/>
+                                    <a:hlinkClick r:id="rId44"/>
                                   </pic:cNvPr>
                                   <pic:cNvPicPr/>
                                 </pic:nvPicPr>
                                 <pic:blipFill>
-                                  <a:blip r:embed="rId24"/>
+                                  <a:blip r:embed="rId45"/>
                                   <a:stretch>
                                     <a:fillRect/>
                                   </a:stretch>
@@ -9514,7 +9739,7 @@
 </file>
 
 <file path=customXml/itemProps1.xml><?xml version="1.0" encoding="utf-8"?>
-<ds:datastoreItem xmlns:ds="http://schemas.openxmlformats.org/officeDocument/2006/customXml" ds:itemID="{F330F1C9-826F-4215-A2A3-D2E993B832A2}">
+<ds:datastoreItem xmlns:ds="http://schemas.openxmlformats.org/officeDocument/2006/customXml" ds:itemID="{FE47D02E-EDD9-407F-A7D2-0977C28BE00A}">
   <ds:schemaRefs>
     <ds:schemaRef ds:uri="http://schemas.openxmlformats.org/officeDocument/2006/bibliography"/>
   </ds:schemaRefs>

</xml_diff>